<commit_message>
Include a new daily stund up minute
</commit_message>
<xml_diff>
--- a/Actas/Acta 20200224-G6-66-L2-Daily .docx
+++ b/Actas/Acta 20200224-G6-66-L2-Daily .docx
@@ -2,26 +2,6 @@
 <file path=word/document.xml><?xml version="1.0" encoding="utf-8"?>
 <w:document xmlns:ve="http://schemas.openxmlformats.org/markup-compatibility/2006" xmlns:o="urn:schemas-microsoft-com:office:office" xmlns:r="http://schemas.openxmlformats.org/officeDocument/2006/relationships" xmlns:m="http://schemas.openxmlformats.org/officeDocument/2006/math" xmlns:v="urn:schemas-microsoft-com:vml" xmlns:wp="http://schemas.openxmlformats.org/drawingml/2006/wordprocessingDrawing" xmlns:w10="urn:schemas-microsoft-com:office:word" xmlns:w="http://schemas.openxmlformats.org/wordprocessingml/2006/main" xmlns:wne="http://schemas.microsoft.com/office/word/2006/wordml">
   <w:body>
-    <w:p>
-      <w:pPr>
-        <w:pStyle w:val="Normal1"/>
-        <w:widowControl w:val="0"/>
-        <w:pBdr>
-          <w:top w:val="nil"/>
-          <w:left w:val="nil"/>
-          <w:bottom w:val="nil"/>
-          <w:right w:val="nil"/>
-          <w:between w:val="nil"/>
-        </w:pBdr>
-        <w:spacing w:after="0" w:line="276" w:lineRule="auto"/>
-        <w:rPr>
-          <w:rFonts w:ascii="Arial" w:eastAsia="Arial" w:hAnsi="Arial" w:cs="Arial"/>
-          <w:color w:val="000000"/>
-          <w:sz w:val="22"/>
-          <w:szCs w:val="22"/>
-        </w:rPr>
-      </w:pPr>
-    </w:p>
     <w:tbl>
       <w:tblPr>
         <w:tblStyle w:val="af7"/>
@@ -144,7 +124,7 @@
               <w:pStyle w:val="Normal1"/>
             </w:pPr>
             <w:r>
-              <w:t>19</w:t>
+              <w:t>24</w:t>
             </w:r>
             <w:r>
               <w:t>/</w:t>
@@ -396,7 +376,71 @@
               <w:jc w:val="both"/>
             </w:pPr>
             <w:r>
-              <w:t>Francisco José Quintela ha instalado la plataforma de desarrollo, ha importado el proyecto y tiene pendiente la iniciación de la tarea “”.</w:t>
+              <w:t>Francisco José Quintela ha instalado la plataforma de desarrollo, ha importado el proyecto y tiene pendiente la iniciación de la tarea “</w:t>
+            </w:r>
+            <w:r>
+              <w:t>Cambiar mensaje de bienvenida</w:t>
+            </w:r>
+            <w:r>
+              <w:t>”.</w:t>
+            </w:r>
+          </w:p>
+          <w:p>
+            <w:pPr>
+              <w:pStyle w:val="Normal1"/>
+              <w:numPr>
+                <w:ilvl w:val="0"/>
+                <w:numId w:val="4"/>
+              </w:numPr>
+              <w:pBdr>
+                <w:top w:val="nil"/>
+                <w:left w:val="nil"/>
+                <w:bottom w:val="nil"/>
+                <w:right w:val="nil"/>
+                <w:between w:val="nil"/>
+              </w:pBdr>
+              <w:jc w:val="both"/>
+            </w:pPr>
+            <w:r>
+              <w:t>Alejandro</w:t>
+            </w:r>
+            <w:r>
+              <w:t xml:space="preserve"> González Martín</w:t>
+            </w:r>
+            <w:r>
+              <w:t xml:space="preserve"> ha instalado la plataforma de desarrollo, ha importado el proyecto</w:t>
+            </w:r>
+            <w:r>
+              <w:t>, realiza el acta del sprint planning meeting</w:t>
+            </w:r>
+            <w:r>
+              <w:t xml:space="preserve"> y tiene pendiente la iniciación de la tarea “</w:t>
+            </w:r>
+            <w:r>
+              <w:t>Incorporar lenguaje español</w:t>
+            </w:r>
+            <w:r>
+              <w:t>”.</w:t>
+            </w:r>
+          </w:p>
+          <w:p>
+            <w:pPr>
+              <w:pStyle w:val="Normal1"/>
+              <w:numPr>
+                <w:ilvl w:val="0"/>
+                <w:numId w:val="4"/>
+              </w:numPr>
+              <w:pBdr>
+                <w:top w:val="nil"/>
+                <w:left w:val="nil"/>
+                <w:bottom w:val="nil"/>
+                <w:right w:val="nil"/>
+                <w:between w:val="nil"/>
+              </w:pBdr>
+              <w:jc w:val="both"/>
+            </w:pPr>
+            <w:r>
+              <w:t>Ramón Javier Morales Pacheco ha instalado la plataforma de desarrollo, ha importado el proyecto, realiza el acta del daily stand up y tiene pendiente las iniciación de las tareas “cambiar color botones header. Rojo oscuro” y “Cambiar color de fondo de las cabeceras de tablas en las búsquedas de propietarios, Gris claro”.</w:t>
             </w:r>
           </w:p>
           <w:p>
@@ -419,34 +463,6 @@
           <w:p>
             <w:pPr>
               <w:pStyle w:val="Normal1"/>
-              <w:pBdr>
-                <w:top w:val="nil"/>
-                <w:left w:val="nil"/>
-                <w:bottom w:val="nil"/>
-                <w:right w:val="nil"/>
-                <w:between w:val="nil"/>
-              </w:pBdr>
-              <w:ind w:left="579"/>
-              <w:jc w:val="both"/>
-              <w:rPr>
-                <w:color w:val="FF0000"/>
-              </w:rPr>
-            </w:pPr>
-          </w:p>
-          <w:p>
-            <w:pPr>
-              <w:pStyle w:val="Normal1"/>
-              <w:ind w:left="360"/>
-            </w:pPr>
-          </w:p>
-          <w:p>
-            <w:pPr>
-              <w:pStyle w:val="Normal1"/>
-            </w:pPr>
-          </w:p>
-          <w:p>
-            <w:pPr>
-              <w:pStyle w:val="Normal1"/>
               <w:ind w:left="737"/>
             </w:pPr>
           </w:p>
@@ -523,7 +539,7 @@
       </w:tr>
       <w:tr>
         <w:trPr>
-          <w:trHeight w:val="2010"/>
+          <w:trHeight w:val="1574"/>
         </w:trPr>
         <w:tc>
           <w:tcPr>
@@ -543,29 +559,48 @@
             <w:pPr>
               <w:pStyle w:val="Normal1"/>
               <w:jc w:val="right"/>
-              <w:rPr>
-                <w:color w:val="FF0000"/>
-              </w:rPr>
             </w:pPr>
             <w:r>
               <w:rPr>
                 <w:noProof/>
                 <w:color w:val="FF0000"/>
               </w:rPr>
-              <w:t>[FIRMA]</w:t>
-            </w:r>
-          </w:p>
-          <w:p>
-            <w:pPr>
-              <w:pStyle w:val="Normal1"/>
-              <w:jc w:val="right"/>
-            </w:pPr>
-          </w:p>
-          <w:p>
-            <w:pPr>
-              <w:pStyle w:val="Normal1"/>
-              <w:jc w:val="right"/>
-            </w:pPr>
+              <w:drawing>
+                <wp:inline distT="0" distB="0" distL="0" distR="0">
+                  <wp:extent cx="698759" cy="385065"/>
+                  <wp:effectExtent l="19050" t="0" r="6091" b="0"/>
+                  <wp:docPr id="7" name="5 Imagen" descr="Andres.jpg"/>
+                  <wp:cNvGraphicFramePr>
+                    <a:graphicFrameLocks xmlns:a="http://schemas.openxmlformats.org/drawingml/2006/main" noChangeAspect="1"/>
+                  </wp:cNvGraphicFramePr>
+                  <a:graphic xmlns:a="http://schemas.openxmlformats.org/drawingml/2006/main">
+                    <a:graphicData uri="http://schemas.openxmlformats.org/drawingml/2006/picture">
+                      <pic:pic xmlns:pic="http://schemas.openxmlformats.org/drawingml/2006/picture">
+                        <pic:nvPicPr>
+                          <pic:cNvPr id="0" name="Andres.jpg"/>
+                          <pic:cNvPicPr/>
+                        </pic:nvPicPr>
+                        <pic:blipFill>
+                          <a:blip r:embed="rId9" cstate="print"/>
+                          <a:stretch>
+                            <a:fillRect/>
+                          </a:stretch>
+                        </pic:blipFill>
+                        <pic:spPr>
+                          <a:xfrm>
+                            <a:off x="0" y="0"/>
+                            <a:ext cx="702310" cy="387022"/>
+                          </a:xfrm>
+                          <a:prstGeom prst="rect">
+                            <a:avLst/>
+                          </a:prstGeom>
+                        </pic:spPr>
+                      </pic:pic>
+                    </a:graphicData>
+                  </a:graphic>
+                </wp:inline>
+              </w:drawing>
+            </w:r>
           </w:p>
           <w:p>
             <w:pPr>
@@ -588,11 +623,6 @@
         </w:tc>
       </w:tr>
     </w:tbl>
-    <w:p>
-      <w:pPr>
-        <w:pStyle w:val="Normal1"/>
-      </w:pPr>
-    </w:p>
     <w:tbl>
       <w:tblPr>
         <w:tblStyle w:val="af8"/>
@@ -732,7 +762,7 @@
                           <pic:cNvPicPr/>
                         </pic:nvPicPr>
                         <pic:blipFill>
-                          <a:blip r:embed="rId8" cstate="print"/>
+                          <a:blip r:embed="rId9" cstate="print"/>
                           <a:stretch>
                             <a:fillRect/>
                           </a:stretch>
@@ -816,7 +846,7 @@
                           <pic:cNvPicPr/>
                         </pic:nvPicPr>
                         <pic:blipFill>
-                          <a:blip r:embed="rId9" cstate="print"/>
+                          <a:blip r:embed="rId10" cstate="print"/>
                           <a:stretch>
                             <a:fillRect/>
                           </a:stretch>
@@ -897,7 +927,7 @@
                           <pic:cNvPicPr/>
                         </pic:nvPicPr>
                         <pic:blipFill>
-                          <a:blip r:embed="rId10" cstate="print"/>
+                          <a:blip r:embed="rId11" cstate="print"/>
                           <a:stretch>
                             <a:fillRect/>
                           </a:stretch>
@@ -978,7 +1008,7 @@
                           <pic:cNvPicPr/>
                         </pic:nvPicPr>
                         <pic:blipFill>
-                          <a:blip r:embed="rId11" cstate="print"/>
+                          <a:blip r:embed="rId12" cstate="print"/>
                           <a:stretch>
                             <a:fillRect/>
                           </a:stretch>
@@ -1059,7 +1089,7 @@
                           <pic:cNvPicPr/>
                         </pic:nvPicPr>
                         <pic:blipFill>
-                          <a:blip r:embed="rId12"/>
+                          <a:blip r:embed="rId13"/>
                           <a:stretch>
                             <a:fillRect/>
                           </a:stretch>
@@ -1130,11 +1160,11 @@
       </w:pPr>
     </w:p>
     <w:sectPr>
-      <w:headerReference w:type="default" r:id="rId13"/>
-      <w:footerReference w:type="even" r:id="rId14"/>
-      <w:footerReference w:type="default" r:id="rId15"/>
+      <w:headerReference w:type="default" r:id="rId14"/>
+      <w:footerReference w:type="even" r:id="rId15"/>
+      <w:footerReference w:type="default" r:id="rId16"/>
       <w:pgSz w:w="11906" w:h="16838"/>
-      <w:pgMar w:top="1440" w:right="1080" w:bottom="1440" w:left="1080" w:header="578" w:footer="430" w:gutter="0"/>
+      <w:pgMar w:top="1440" w:right="1080" w:bottom="993" w:left="1080" w:header="578" w:footer="430" w:gutter="0"/>
       <w:pgNumType w:start="0"/>
       <w:cols w:space="720"/>
     </w:sectPr>
@@ -4533,7 +4563,7 @@
   <a:extraClrSchemeLst/>
   <a:extLst>
     <a:ext uri="{05A4C25C-085E-4340-85A3-A5531E510DB2}">
-      <thm15:themeFamily xmlns:thm15="http://schemas.microsoft.com/office/thememl/2012/main" xmlns="" name="Ion Boardroom" id="{FC33163D-4339-46B1-8EED-24C834239D99}" vid="{B8502691-933B-45FE-8764-BA278511EF27}"/>
+      <thm15:themeFamily xmlns="" xmlns:thm15="http://schemas.microsoft.com/office/thememl/2012/main" name="Ion Boardroom" id="{FC33163D-4339-46B1-8EED-24C834239D99}" vid="{B8502691-933B-45FE-8764-BA278511EF27}"/>
     </a:ext>
   </a:extLst>
 </a:theme>
@@ -4545,6 +4575,10 @@
 </go:gDocsCustomXmlDataStorage>
 </file>
 
+<file path=customXml/item2.xml><?xml version="1.0" encoding="utf-8"?>
+<b:Sources xmlns:b="http://schemas.openxmlformats.org/officeDocument/2006/bibliography" xmlns="http://schemas.openxmlformats.org/officeDocument/2006/bibliography" SelectedStyle="\APA.XSL" StyleName="APA"/>
+</file>
+
 <file path=customXml/itemProps1.xml><?xml version="1.0" encoding="utf-8"?>
 <ds:datastoreItem xmlns:ds="http://schemas.openxmlformats.org/officeDocument/2006/customXml" ds:itemID="{11111111-1234-1234-1234-123412341234}">
   <ds:schemaRefs>
@@ -4552,4 +4586,12 @@
     <ds:schemaRef ds:uri="http://schemas.openxmlformats.org/officeDocument/2006/relationships"/>
   </ds:schemaRefs>
 </ds:datastoreItem>
+</file>
+
+<file path=customXml/itemProps2.xml><?xml version="1.0" encoding="utf-8"?>
+<ds:datastoreItem xmlns:ds="http://schemas.openxmlformats.org/officeDocument/2006/customXml" ds:itemID="{80A191B9-B80E-4C21-8BA0-9FDE798FC50B}">
+  <ds:schemaRefs>
+    <ds:schemaRef ds:uri="http://schemas.openxmlformats.org/officeDocument/2006/bibliography"/>
+  </ds:schemaRefs>
+</ds:datastoreItem>
 </file>
</xml_diff>